<commit_message>
edit and add instructions
</commit_message>
<xml_diff>
--- a/Set of Instructions for ESP32 and Raspberry Pi.docx
+++ b/Set of Instructions for ESP32 and Raspberry Pi.docx
@@ -234,15 +234,7 @@
         </w:numPr>
       </w:pPr>
       <w:r>
-        <w:t xml:space="preserve">Wires leading to the sensor’s solar panel, </w:t>
-      </w:r>
-      <w:proofErr w:type="gramStart"/>
-      <w:r>
-        <w:t>battery</w:t>
-      </w:r>
-      <w:proofErr w:type="gramEnd"/>
-      <w:r>
-        <w:t xml:space="preserve"> and LED system. </w:t>
+        <w:t xml:space="preserve">Wires leading to the sensor’s solar panel, battery and LED system. </w:t>
       </w:r>
     </w:p>
     <w:p>
@@ -449,13 +441,8 @@
         </w:numPr>
       </w:pPr>
       <w:r>
-        <w:t xml:space="preserve">An Ethernet </w:t>
-      </w:r>
-      <w:proofErr w:type="gramStart"/>
-      <w:r>
-        <w:t>cable</w:t>
-      </w:r>
-      <w:proofErr w:type="gramEnd"/>
+        <w:t>An Ethernet cable</w:t>
+      </w:r>
     </w:p>
     <w:p>
       <w:pPr>
@@ -796,15 +783,7 @@
       </w:r>
       <w:proofErr w:type="spellEnd"/>
       <w:r>
-        <w:t xml:space="preserve"> boxes are </w:t>
-      </w:r>
-      <w:proofErr w:type="gramStart"/>
-      <w:r>
-        <w:t>selected</w:t>
-      </w:r>
-      <w:proofErr w:type="gramEnd"/>
-      <w:r>
-        <w:t xml:space="preserve"> and the home network connection is set to LAN.</w:t>
+        <w:t xml:space="preserve"> boxes are selected and the home network connection is set to LAN.</w:t>
       </w:r>
     </w:p>
     <w:p>
@@ -989,15 +968,7 @@
       </w:r>
       <w:proofErr w:type="spellEnd"/>
       <w:r>
-        <w:t xml:space="preserve"> boxes are </w:t>
-      </w:r>
-      <w:proofErr w:type="gramStart"/>
-      <w:r>
-        <w:t>selected</w:t>
-      </w:r>
-      <w:proofErr w:type="gramEnd"/>
-      <w:r>
-        <w:t xml:space="preserve"> and the home network connection is set to LAN.</w:t>
+        <w:t xml:space="preserve"> boxes are selected and the home network connection is set to LAN.</w:t>
       </w:r>
     </w:p>
     <w:p>
@@ -1200,12 +1171,10 @@
         <w:t xml:space="preserve"> enable </w:t>
       </w:r>
       <w:proofErr w:type="spellStart"/>
-      <w:proofErr w:type="gramStart"/>
       <w:r>
         <w:t>mosquitto.service</w:t>
       </w:r>
       <w:proofErr w:type="spellEnd"/>
-      <w:proofErr w:type="gramEnd"/>
       <w:r>
         <w:t>”</w:t>
       </w:r>
@@ -1513,15 +1482,7 @@
         <w:t>problem persists</w:t>
       </w:r>
       <w:r>
-        <w:t xml:space="preserve">, unplug the power </w:t>
-      </w:r>
-      <w:proofErr w:type="gramStart"/>
-      <w:r>
-        <w:t>cord</w:t>
-      </w:r>
-      <w:proofErr w:type="gramEnd"/>
-      <w:r>
-        <w:t xml:space="preserve"> and then remove the SD card from the Raspberry Pi. </w:t>
+        <w:t xml:space="preserve">, unplug the power cord and then remove the SD card from the Raspberry Pi. </w:t>
       </w:r>
     </w:p>
     <w:p>
@@ -1557,18 +1518,10 @@
         </w:numPr>
       </w:pPr>
       <w:r>
-        <w:t xml:space="preserve">Insert the SD card into a </w:t>
-      </w:r>
-      <w:proofErr w:type="gramStart"/>
-      <w:r>
-        <w:t>laptop</w:t>
-      </w:r>
-      <w:r>
-        <w:t>, if</w:t>
-      </w:r>
-      <w:proofErr w:type="gramEnd"/>
-      <w:r>
-        <w:t xml:space="preserve"> there is one available. </w:t>
+        <w:t>Insert the SD card into a laptop</w:t>
+      </w:r>
+      <w:r>
+        <w:t xml:space="preserve">, if there is one available. </w:t>
       </w:r>
     </w:p>
     <w:p>
@@ -1588,7 +1541,18 @@
       </w:r>
       <w:proofErr w:type="spellEnd"/>
       <w:r>
-        <w:t xml:space="preserve"> link [INSERT GITHUB REPO HERE]</w:t>
+        <w:t xml:space="preserve"> link </w:t>
+      </w:r>
+      <w:hyperlink r:id="rId9" w:history="1">
+        <w:r>
+          <w:rPr>
+            <w:rStyle w:val="Hyperlink"/>
+          </w:rPr>
+          <w:t>https://github.com/bbaikie/SolarSENSE</w:t>
+        </w:r>
+      </w:hyperlink>
+      <w:r>
+        <w:t xml:space="preserve"> </w:t>
       </w:r>
     </w:p>
     <w:p>
@@ -1815,7 +1779,7 @@
       <w:r>
         <w:t xml:space="preserve">There are files at the GitHub linked here: </w:t>
       </w:r>
-      <w:hyperlink r:id="rId9" w:history="1">
+      <w:hyperlink r:id="rId10" w:history="1">
         <w:r>
           <w:rPr>
             <w:rStyle w:val="Hyperlink"/>
@@ -1871,15 +1835,7 @@
         <w:t>This w</w:t>
       </w:r>
       <w:r>
-        <w:t xml:space="preserve">as added recently. Its purpose is unknown </w:t>
-      </w:r>
-      <w:proofErr w:type="gramStart"/>
-      <w:r>
-        <w:t>at the moment</w:t>
-      </w:r>
-      <w:proofErr w:type="gramEnd"/>
-      <w:r>
-        <w:t>.</w:t>
+        <w:t>as added recently. Its purpose is unknown at the moment.</w:t>
       </w:r>
     </w:p>
     <w:p>
@@ -1982,7 +1938,6 @@
           <w:numId w:val="4"/>
         </w:numPr>
       </w:pPr>
-      <w:proofErr w:type="gramStart"/>
       <w:r>
         <w:t>.</w:t>
       </w:r>
@@ -1991,7 +1946,6 @@
         <w:t>gitignore</w:t>
       </w:r>
       <w:proofErr w:type="spellEnd"/>
-      <w:proofErr w:type="gramEnd"/>
       <w:r>
         <w:t xml:space="preserve">: </w:t>
       </w:r>
@@ -2088,17 +2042,9 @@
         </w:numPr>
       </w:pPr>
       <w:r>
-        <w:t xml:space="preserve">If this is not installed, go to the Arduino </w:t>
-      </w:r>
-      <w:proofErr w:type="gramStart"/>
-      <w:r>
-        <w:t>website</w:t>
-      </w:r>
-      <w:proofErr w:type="gramEnd"/>
-      <w:r>
-        <w:t xml:space="preserve"> and install the IDE (Integrated Development Environment) there. </w:t>
-      </w:r>
-      <w:hyperlink r:id="rId10" w:history="1">
+        <w:t xml:space="preserve">If this is not installed, go to the Arduino website and install the IDE (Integrated Development Environment) there. </w:t>
+      </w:r>
+      <w:hyperlink r:id="rId11" w:history="1">
         <w:r>
           <w:rPr>
             <w:rStyle w:val="Hyperlink"/>
@@ -2136,7 +2082,7 @@
       <w:r>
         <w:t xml:space="preserve">Go to File &gt; Preferences and paste </w:t>
       </w:r>
-      <w:hyperlink r:id="rId11" w:history="1">
+      <w:hyperlink r:id="rId12" w:history="1">
         <w:r>
           <w:rPr>
             <w:rStyle w:val="Hyperlink"/>
@@ -2299,7 +2245,7 @@
                     <pic:cNvPicPr/>
                   </pic:nvPicPr>
                   <pic:blipFill>
-                    <a:blip r:embed="rId12"/>
+                    <a:blip r:embed="rId13"/>
                     <a:stretch>
                       <a:fillRect/>
                     </a:stretch>
@@ -2326,15 +2272,7 @@
     <w:p/>
     <w:p>
       <w:r>
-        <w:t>(</w:t>
-      </w:r>
-      <w:proofErr w:type="gramStart"/>
-      <w:r>
-        <w:t>add</w:t>
-      </w:r>
-      <w:proofErr w:type="gramEnd"/>
-      <w:r>
-        <w:t xml:space="preserve"> Bluetooth details)</w:t>
+        <w:t>(add Bluetooth details)</w:t>
       </w:r>
     </w:p>
     <w:sectPr>
@@ -2811,19 +2749,19 @@
       </w:pPr>
     </w:lvl>
   </w:abstractNum>
-  <w:num w:numId="1">
+  <w:num w:numId="1" w16cid:durableId="639729534">
     <w:abstractNumId w:val="1"/>
   </w:num>
-  <w:num w:numId="2">
+  <w:num w:numId="2" w16cid:durableId="1966958955">
     <w:abstractNumId w:val="3"/>
   </w:num>
-  <w:num w:numId="3">
+  <w:num w:numId="3" w16cid:durableId="1781099678">
     <w:abstractNumId w:val="4"/>
   </w:num>
-  <w:num w:numId="4">
+  <w:num w:numId="4" w16cid:durableId="1084424546">
     <w:abstractNumId w:val="0"/>
   </w:num>
-  <w:num w:numId="5">
+  <w:num w:numId="5" w16cid:durableId="962199799">
     <w:abstractNumId w:val="2"/>
   </w:num>
 </w:numbering>

</xml_diff>